<commit_message>
Added a bit more content
</commit_message>
<xml_diff>
--- a/Doc1.docx
+++ b/Doc1.docx
@@ -11,13 +11,8 @@
       </w:r>
     </w:p>
     <w:p>
-      <w:proofErr w:type="spellStart"/>
-      <w:r>
-        <w:t>Func</w:t>
-      </w:r>
-      <w:proofErr w:type="spellEnd"/>
-      <w:r>
-        <w:t xml:space="preserve"> </w:t>
+      <w:r>
+        <w:t xml:space="preserve">Func </w:t>
       </w:r>
       <w:r>
         <w:t>key – no needed</w:t>
@@ -31,104 +26,32 @@
     <w:p/>
     <w:p>
       <w:r>
-        <w:t xml:space="preserve">&gt; </w:t>
-      </w:r>
-      <w:proofErr w:type="spellStart"/>
-      <w:r>
-        <w:t>npm</w:t>
-      </w:r>
-      <w:proofErr w:type="spellEnd"/>
-      <w:r>
-        <w:t xml:space="preserve"> install -g azure-functions-core-tools</w:t>
-      </w:r>
-    </w:p>
-    <w:p>
-      <w:r>
-        <w:t xml:space="preserve">&gt; </w:t>
-      </w:r>
-      <w:proofErr w:type="spellStart"/>
-      <w:r>
-        <w:t>func</w:t>
-      </w:r>
-      <w:proofErr w:type="spellEnd"/>
-      <w:r>
-        <w:t xml:space="preserve"> azure login</w:t>
-      </w:r>
-    </w:p>
-    <w:p>
-      <w:r>
-        <w:t xml:space="preserve">&gt; </w:t>
-      </w:r>
-      <w:proofErr w:type="spellStart"/>
-      <w:r>
-        <w:t>func</w:t>
-      </w:r>
-      <w:proofErr w:type="spellEnd"/>
-      <w:r>
-        <w:t xml:space="preserve"> azure </w:t>
-      </w:r>
-      <w:proofErr w:type="spellStart"/>
-      <w:r>
-        <w:t>funcationapp</w:t>
-      </w:r>
-      <w:proofErr w:type="spellEnd"/>
-      <w:r>
-        <w:t xml:space="preserve"> list</w:t>
-      </w:r>
-    </w:p>
-    <w:p>
-      <w:r>
-        <w:t xml:space="preserve">&gt; </w:t>
-      </w:r>
-      <w:proofErr w:type="spellStart"/>
-      <w:r>
-        <w:t>func</w:t>
-      </w:r>
-      <w:proofErr w:type="spellEnd"/>
-      <w:r>
-        <w:t xml:space="preserve"> azure </w:t>
-      </w:r>
-      <w:proofErr w:type="spellStart"/>
-      <w:r>
-        <w:t>funcationapp</w:t>
-      </w:r>
-      <w:proofErr w:type="spellEnd"/>
-      <w:r>
-        <w:t xml:space="preserve"> fetch-app-settings &lt;name&gt;</w:t>
-      </w:r>
-    </w:p>
-    <w:p>
-      <w:r>
-        <w:t xml:space="preserve">&gt; </w:t>
-      </w:r>
-      <w:proofErr w:type="spellStart"/>
-      <w:r>
-        <w:t>func</w:t>
-      </w:r>
-      <w:proofErr w:type="spellEnd"/>
-      <w:r>
-        <w:t xml:space="preserve"> host start</w:t>
-      </w:r>
-    </w:p>
-    <w:p>
-      <w:r>
-        <w:t xml:space="preserve">&gt; </w:t>
-      </w:r>
-      <w:proofErr w:type="spellStart"/>
-      <w:r>
-        <w:t>func</w:t>
-      </w:r>
-      <w:proofErr w:type="spellEnd"/>
-      <w:r>
-        <w:t xml:space="preserve"> azure </w:t>
-      </w:r>
-      <w:proofErr w:type="spellStart"/>
-      <w:r>
-        <w:t>funcationapp</w:t>
-      </w:r>
-      <w:proofErr w:type="spellEnd"/>
-      <w:r>
-        <w:t xml:space="preserve"> publish &lt;name&gt;</w:t>
+        <w:t>&gt; npm install -g azure-functions-core-tools</w:t>
+      </w:r>
+    </w:p>
+    <w:p>
+      <w:r>
+        <w:t>&gt; func azure login</w:t>
+      </w:r>
+    </w:p>
+    <w:p>
+      <w:r>
+        <w:t>&gt; func azure funcationapp list</w:t>
+      </w:r>
+    </w:p>
+    <w:p>
+      <w:r>
+        <w:t>&gt; func azure funcationapp fetch-app-settings &lt;name&gt;</w:t>
+      </w:r>
+    </w:p>
+    <w:p>
+      <w:r>
+        <w:t>&gt; func host start</w:t>
+      </w:r>
+    </w:p>
+    <w:p>
+      <w:r>
+        <w:t>&gt; func azure funcationapp publish &lt;name&gt;</w:t>
       </w:r>
     </w:p>
     <w:p/>
@@ -144,6 +67,12 @@
     <w:p>
       <w:r>
         <w:t>Enable CORS in Platform Settings</w:t>
+      </w:r>
+    </w:p>
+    <w:p/>
+    <w:p>
+      <w:r>
+        <w:t>&gt; func azure funcationapp logstream &lt;name&gt;</w:t>
       </w:r>
     </w:p>
     <w:p>

</xml_diff>